<commit_message>
mise à jour 25 12 06 incluant le nouveau modèle claude-sonnet-4-5
mise à jour 25 12 06 incluant le nouveau modèle claude-sonnet-4-5
</commit_message>
<xml_diff>
--- a/manuel_installation/CoDIR_IA_Manuel_Installation_Windows_FINAL_GitHub.docx
+++ b/manuel_installation/CoDIR_IA_Manuel_Installation_Windows_FINAL_GitHub.docx
@@ -12403,6 +12403,194 @@
           <w:sz w:val="32"/>
         </w:rPr>
       </w:pPr>
+    </w:p>
+    <w:p>
+      <w:pPr>
+        <w:pStyle w:val="Titre1"/>
+      </w:pPr>
+      <w:r>
+        <w:t>CHAPITRE 8 – Installation de CoDIR IA sur macOS (version courte)</w:t>
+      </w:r>
+    </w:p>
+    <w:p>
+      <w:pPr>
+        <w:pStyle w:val="Titre2"/>
+      </w:pPr>
+      <w:r>
+        <w:t>8.1 Objectif de ce chapitre</w:t>
+      </w:r>
+    </w:p>
+    <w:p>
+      <w:r>
+        <w:t>Ce chapitre propose une version simplifiée de l’installation de CoDIR IA sur un Mac, pour des utilisateurs qui souhaitent principalement tester l’orchestrateur sans entrer dans tous les détails techniques. Pour une installation avancée ou du développement, il sera possible de créer plus tard un manuel dédié macOS.</w:t>
+      </w:r>
+    </w:p>
+    <w:p>
+      <w:pPr>
+        <w:pStyle w:val="Titre2"/>
+      </w:pPr>
+      <w:r>
+        <w:t>8.2 Pré‑requis côté macOS</w:t>
+      </w:r>
+    </w:p>
+    <w:p>
+      <w:r>
+        <w:t>Avant de commencer, vérifie les éléments suivants :</w:t>
+      </w:r>
+    </w:p>
+    <w:p>
+      <w:r>
+        <w:t>• Un Mac récent (idéalement macOS 13 Ventura ou version ultérieure).</w:t>
+      </w:r>
+    </w:p>
+    <w:p>
+      <w:r>
+        <w:t>• Une connexion Internet fonctionnelle (pour installer Python, Git et les dépendances).</w:t>
+      </w:r>
+    </w:p>
+    <w:p>
+      <w:r>
+        <w:t>• Python 3.10 ou supérieur installé (commande python3 disponible dans le Terminal).</w:t>
+      </w:r>
+    </w:p>
+    <w:p>
+      <w:r>
+        <w:t>• Git installé (commande git disponible dans le Terminal).</w:t>
+      </w:r>
+    </w:p>
+    <w:p>
+      <w:r>
+        <w:t>Si Python 3 ou Git ne sont pas installés, tu peux les ajouter via Homebrew :</w:t>
+      </w:r>
+    </w:p>
+    <w:p>
+      <w:r>
+        <w:t>brew install python git</w:t>
+      </w:r>
+    </w:p>
+    <w:p>
+      <w:pPr>
+        <w:pStyle w:val="Titre2"/>
+      </w:pPr>
+      <w:r>
+        <w:t>8.3 Récupération du dépôt CoDIR IA</w:t>
+      </w:r>
+    </w:p>
+    <w:p>
+      <w:r>
+        <w:t>1. Ouvre l’application Terminal (Spotlight → « Terminal »).</w:t>
+      </w:r>
+    </w:p>
+    <w:p>
+      <w:r>
+        <w:t>2. Choisis ou crée un dossier de travail (par exemple Documents/Projets).</w:t>
+      </w:r>
+    </w:p>
+    <w:p>
+      <w:r>
+        <w:t>3. Exécute les commandes suivantes :</w:t>
+      </w:r>
+    </w:p>
+    <w:p>
+      <w:r>
+        <w:t>git clone https://github.com/RobinCop63/CoDIR-IA.git</w:t>
+      </w:r>
+    </w:p>
+    <w:p>
+      <w:r>
+        <w:t>cd CoDIR-IA</w:t>
+      </w:r>
+    </w:p>
+    <w:p>
+      <w:pPr>
+        <w:pStyle w:val="Titre2"/>
+      </w:pPr>
+      <w:r>
+        <w:t>8.4 Lancement simplifié via le script launch.sh</w:t>
+      </w:r>
+    </w:p>
+    <w:p>
+      <w:r>
+        <w:t>Le projet CoDIR IA inclut désormais un script de lancement compatible macOS (et Linux) nommé launch.sh.</w:t>
+      </w:r>
+    </w:p>
+    <w:p>
+      <w:r>
+        <w:t>1. Rends le script exécutable (à faire une seule fois) :</w:t>
+      </w:r>
+    </w:p>
+    <w:p>
+      <w:r>
+        <w:t>chmod +x launch.sh</w:t>
+      </w:r>
+    </w:p>
+    <w:p>
+      <w:r>
+        <w:t>2. Lance ensuite l’orchestrateur avec :</w:t>
+      </w:r>
+    </w:p>
+    <w:p>
+      <w:r>
+        <w:t>./launch.sh</w:t>
+      </w:r>
+    </w:p>
+    <w:p>
+      <w:r>
+        <w:t>Ce script va automatiquement :</w:t>
+      </w:r>
+    </w:p>
+    <w:p>
+      <w:r>
+        <w:t>• créer l’environnement virtuel venv/ si nécessaire ;</w:t>
+      </w:r>
+    </w:p>
+    <w:p>
+      <w:r>
+        <w:t>• installer les dépendances Python à partir de requirements.txt ;</w:t>
+      </w:r>
+    </w:p>
+    <w:p>
+      <w:r>
+        <w:t>• créer un fichier .env à partir de .env.template si aucun .env n’existe ;</w:t>
+      </w:r>
+    </w:p>
+    <w:p>
+      <w:r>
+        <w:t>• lancer l’interface utilisateur Streamlit dans ton navigateur par défaut.</w:t>
+      </w:r>
+    </w:p>
+    <w:p>
+      <w:pPr>
+        <w:pStyle w:val="Titre2"/>
+      </w:pPr>
+      <w:r>
+        <w:t>8.5 Configuration du fichier .env sur macOS</w:t>
+      </w:r>
+    </w:p>
+    <w:p>
+      <w:r>
+        <w:t>Le fichier .env contient les clés API nécessaires pour appeler les différents modèles d’IA (OpenAI, Anthropic, Google Gemini, Mistral, etc.). Sans ces clés, CoDIR IA ne pourra pas interroger les modèles.</w:t>
+      </w:r>
+    </w:p>
+    <w:p>
+      <w:r>
+        <w:t>1. Ouvre le fichier .env créé à la racine du projet (copié depuis .env.template).</w:t>
+      </w:r>
+    </w:p>
+    <w:p>
+      <w:r>
+        <w:t>2. Renseigne chaque clé API que tu possèdes (OPENAI_API_KEY, ANTHROPIC_API_KEY, GOOGLE_API_KEY, MISTRAL_API_KEY, …).</w:t>
+      </w:r>
+    </w:p>
+    <w:p>
+      <w:r>
+        <w:t>3. Tu peux laisser les paramètres de modèles par défaut, sauf si tu sais exactement ce que tu veux modifier.</w:t>
+      </w:r>
+    </w:p>
+    <w:p>
+      <w:r>
+        <w:t>Une fois les clés renseignées et le script launch.sh exécuté, ton Mac est prêt à exécuter une session CoDIR IA dans les mêmes conditions fonctionnelles que la version Windows.</w:t>
+      </w:r>
     </w:p>
     <w:sectPr>
       <w:footerReference w:type="even" r:id="rId11"/>

</xml_diff>